<commit_message>
Player Health and Respawning
https://digitalacademy.staffs.ac.uk/forum/index.php?/topic/50233-baughan-luke-b011692i/#comment-712223
</commit_message>
<xml_diff>
--- a/Incursion/Negotiated Brief Checklist.docx
+++ b/Incursion/Negotiated Brief Checklist.docx
@@ -146,19 +146,19 @@
           <w:p>
             <w:pPr>
               <w:rPr>
-                <w:color w:val="FFC000"/>
+                <w:color w:val="00B050"/>
               </w:rPr>
             </w:pPr>
             <w:r>
               <w:rPr>
-                <w:color w:val="FFC000"/>
+                <w:color w:val="00B050"/>
               </w:rPr>
               <w:t xml:space="preserve">1. </w:t>
             </w:r>
             <w:sdt>
               <w:sdtPr>
                 <w:rPr>
-                  <w:color w:val="FFC000"/>
+                  <w:color w:val="00B050"/>
                 </w:rPr>
                 <w:id w:val="843897433"/>
                 <w:placeholder>
@@ -169,7 +169,7 @@
               <w:sdtContent>
                 <w:r>
                   <w:rPr>
-                    <w:color w:val="FFC000"/>
+                    <w:color w:val="00B050"/>
                   </w:rPr>
                   <w:t>Create basic enemy</w:t>
                 </w:r>
@@ -179,19 +179,19 @@
           <w:p>
             <w:pPr>
               <w:rPr>
-                <w:color w:val="FFC000"/>
+                <w:color w:val="00B050"/>
               </w:rPr>
             </w:pPr>
             <w:r>
               <w:rPr>
-                <w:color w:val="FFC000"/>
+                <w:color w:val="00B050"/>
               </w:rPr>
               <w:t xml:space="preserve">2. </w:t>
             </w:r>
             <w:sdt>
               <w:sdtPr>
                 <w:rPr>
-                  <w:color w:val="FFC000"/>
+                  <w:color w:val="00B050"/>
                 </w:rPr>
                 <w:id w:val="-518312004"/>
                 <w:placeholder>
@@ -202,7 +202,7 @@
               <w:sdtContent>
                 <w:r>
                   <w:rPr>
-                    <w:color w:val="FFC000"/>
+                    <w:color w:val="00B050"/>
                   </w:rPr>
                   <w:t xml:space="preserve"> Create wave manager</w:t>
                 </w:r>
@@ -1675,11 +1675,22 @@
             <w:tcW w:w="2362" w:type="dxa"/>
           </w:tcPr>
           <w:p>
-            <w:r>
+            <w:pPr>
+              <w:rPr>
+                <w:color w:val="FFC000"/>
+              </w:rPr>
+            </w:pPr>
+            <w:r>
+              <w:rPr>
+                <w:color w:val="FFC000"/>
+              </w:rPr>
               <w:t xml:space="preserve">1. </w:t>
             </w:r>
             <w:sdt>
               <w:sdtPr>
+                <w:rPr>
+                  <w:color w:val="FFC000"/>
+                </w:rPr>
                 <w:id w:val="-1961251174"/>
                 <w:placeholder>
                   <w:docPart w:val="61D1E98AD60C4C71A8A51B3B54664130"/>
@@ -1688,6 +1699,9 @@
               </w:sdtPr>
               <w:sdtContent>
                 <w:r>
+                  <w:rPr>
+                    <w:color w:val="FFC000"/>
+                  </w:rPr>
                   <w:t>Create player HUD</w:t>
                 </w:r>
               </w:sdtContent>
@@ -9023,6 +9037,7 @@
     <w:rsid w:val="00942546"/>
     <w:rsid w:val="0095695B"/>
     <w:rsid w:val="009B55AC"/>
+    <w:rsid w:val="00A84160"/>
     <w:rsid w:val="00B91D73"/>
     <w:rsid w:val="00C7271D"/>
     <w:rsid w:val="00D01A5B"/>
@@ -10873,12 +10888,7 @@
 </file>
 
 <file path=customXml/item1.xml><?xml version="1.0" encoding="utf-8"?>
-<?mso-contentType ?>
-<FormTemplates xmlns="http://schemas.microsoft.com/sharepoint/v3/contenttype/forms">
-  <Display>DocumentLibraryForm</Display>
-  <Edit>DocumentLibraryForm</Edit>
-  <New>DocumentLibraryForm</New>
-</FormTemplates>
+<b:Sources xmlns:b="http://schemas.openxmlformats.org/officeDocument/2006/bibliography" xmlns="http://schemas.openxmlformats.org/officeDocument/2006/bibliography" SelectedStyle="\IEEE2006OfficeOnline.xsl" StyleName="IEEE 2006"/>
 </file>
 
 <file path=customXml/item2.xml><?xml version="1.0" encoding="utf-8"?>
@@ -10930,7 +10940,12 @@
 </file>
 
 <file path=customXml/item3.xml><?xml version="1.0" encoding="utf-8"?>
-<b:Sources xmlns:b="http://schemas.openxmlformats.org/officeDocument/2006/bibliography" xmlns="http://schemas.openxmlformats.org/officeDocument/2006/bibliography" SelectedStyle="\IEEE2006OfficeOnline.xsl" StyleName="IEEE 2006"/>
+<?mso-contentType ?>
+<FormTemplates xmlns="http://schemas.microsoft.com/sharepoint/v3/contenttype/forms">
+  <Display>DocumentLibraryForm</Display>
+  <Edit>DocumentLibraryForm</Edit>
+  <New>DocumentLibraryForm</New>
+</FormTemplates>
 </file>
 
 <file path=customXml/item4.xml><?xml version="1.0" encoding="utf-8"?>
@@ -11309,9 +11324,9 @@
 </file>
 
 <file path=customXml/itemProps1.xml><?xml version="1.0" encoding="utf-8"?>
-<ds:datastoreItem xmlns:ds="http://schemas.openxmlformats.org/officeDocument/2006/customXml" ds:itemID="{9D9CB1C1-9DC9-433B-A7A5-F1A84596A875}">
+<ds:datastoreItem xmlns:ds="http://schemas.openxmlformats.org/officeDocument/2006/customXml" ds:itemID="{05A5F146-5E52-49C0-A1A5-1EE4ECF71392}">
   <ds:schemaRefs>
-    <ds:schemaRef ds:uri="http://schemas.microsoft.com/sharepoint/v3/contenttype/forms"/>
+    <ds:schemaRef ds:uri="http://schemas.openxmlformats.org/officeDocument/2006/bibliography"/>
   </ds:schemaRefs>
 </ds:datastoreItem>
 </file>
@@ -11327,9 +11342,9 @@
 </file>
 
 <file path=customXml/itemProps3.xml><?xml version="1.0" encoding="utf-8"?>
-<ds:datastoreItem xmlns:ds="http://schemas.openxmlformats.org/officeDocument/2006/customXml" ds:itemID="{05A5F146-5E52-49C0-A1A5-1EE4ECF71392}">
+<ds:datastoreItem xmlns:ds="http://schemas.openxmlformats.org/officeDocument/2006/customXml" ds:itemID="{9D9CB1C1-9DC9-433B-A7A5-F1A84596A875}">
   <ds:schemaRefs>
-    <ds:schemaRef ds:uri="http://schemas.openxmlformats.org/officeDocument/2006/bibliography"/>
+    <ds:schemaRef ds:uri="http://schemas.microsoft.com/sharepoint/v3/contenttype/forms"/>
   </ds:schemaRefs>
 </ds:datastoreItem>
 </file>

</xml_diff>